<commit_message>
commit das alterações de revisão final dos checklists
</commit_message>
<xml_diff>
--- a/Garantia_Qualidade/Checklists_aplicados/primeira_iteração/aplicado_checklist_verificacao_arquitetura_e_projeto_detalhado.docx
+++ b/Garantia_Qualidade/Checklists_aplicados/primeira_iteração/aplicado_checklist_verificacao_arquitetura_e_projeto_detalhado.docx
@@ -1,6 +1,6 @@
 
 <file path=word/document.xml><?xml version="1.0" encoding="utf-8"?>
-<w:document xmlns:wpc="http://schemas.microsoft.com/office/word/2010/wordprocessingCanvas" xmlns:mc="http://schemas.openxmlformats.org/markup-compatibility/2006" xmlns:o="urn:schemas-microsoft-com:office:office" xmlns:r="http://schemas.openxmlformats.org/officeDocument/2006/relationships" xmlns:m="http://schemas.openxmlformats.org/officeDocument/2006/math" xmlns:v="urn:schemas-microsoft-com:vml" xmlns:wp14="http://schemas.microsoft.com/office/word/2010/wordprocessingDrawing" xmlns:wp="http://schemas.openxmlformats.org/drawingml/2006/wordprocessingDrawing" xmlns:w10="urn:schemas-microsoft-com:office:word" xmlns:w="http://schemas.openxmlformats.org/wordprocessingml/2006/main" xmlns:w14="http://schemas.microsoft.com/office/word/2010/wordml" xmlns:wpg="http://schemas.microsoft.com/office/word/2010/wordprocessingGroup" xmlns:wpi="http://schemas.microsoft.com/office/word/2010/wordprocessingInk" xmlns:wne="http://schemas.microsoft.com/office/word/2006/wordml" xmlns:wps="http://schemas.microsoft.com/office/word/2010/wordprocessingShape" mc:Ignorable="w14 wp14">
+<w:document xmlns:ve="http://schemas.openxmlformats.org/markup-compatibility/2006" xmlns:o="urn:schemas-microsoft-com:office:office" xmlns:r="http://schemas.openxmlformats.org/officeDocument/2006/relationships" xmlns:m="http://schemas.openxmlformats.org/officeDocument/2006/math" xmlns:v="urn:schemas-microsoft-com:vml" xmlns:wp="http://schemas.openxmlformats.org/drawingml/2006/wordprocessingDrawing" xmlns:w10="urn:schemas-microsoft-com:office:word" xmlns:w="http://schemas.openxmlformats.org/wordprocessingml/2006/main" xmlns:wne="http://schemas.microsoft.com/office/word/2006/wordml">
   <w:body>
     <w:p>
       <w:pPr>
@@ -147,15 +147,6 @@
           <w:szCs w:val="22"/>
           <w:lang w:val="pt-BR"/>
         </w:rPr>
-        <w:t xml:space="preserve"> </w:t>
-      </w:r>
-      <w:r>
-        <w:rPr>
-          <w:b/>
-          <w:sz w:val="22"/>
-          <w:szCs w:val="22"/>
-          <w:lang w:val="pt-BR"/>
-        </w:rPr>
         <w:t>18</w:t>
       </w:r>
       <w:r>
@@ -194,15 +185,6 @@
         </w:rPr>
         <w:t>2013</w:t>
       </w:r>
-      <w:r>
-        <w:rPr>
-          <w:b/>
-          <w:sz w:val="24"/>
-          <w:szCs w:val="24"/>
-          <w:lang w:val="pt-BR"/>
-        </w:rPr>
-        <w:t xml:space="preserve">    </w:t>
-      </w:r>
     </w:p>
     <w:p>
       <w:pPr>
@@ -258,9 +240,9 @@
     </w:p>
     <w:tbl>
       <w:tblPr>
-        <w:tblStyle w:val="TableGrid"/>
+        <w:tblStyle w:val="Tabelacomgrade"/>
         <w:tblW w:w="0" w:type="auto"/>
-        <w:tblLook w:val="04A0" w:firstRow="1" w:lastRow="0" w:firstColumn="1" w:lastColumn="0" w:noHBand="0" w:noVBand="1"/>
+        <w:tblLook w:val="04A0"/>
       </w:tblPr>
       <w:tblGrid>
         <w:gridCol w:w="7219"/>
@@ -998,7 +980,7 @@
                 <w:szCs w:val="22"/>
                 <w:lang w:val="pt-BR" w:eastAsia="pt-BR"/>
               </w:rPr>
-              <w:t xml:space="preserve">  (</w:t>
+              <w:t xml:space="preserve">  (    </w:t>
             </w:r>
             <w:r>
               <w:rPr>
@@ -1016,7 +998,7 @@
                 <w:szCs w:val="22"/>
                 <w:lang w:val="pt-BR" w:eastAsia="pt-BR"/>
               </w:rPr>
-              <w:t xml:space="preserve">    )</w:t>
+              <w:t>)</w:t>
             </w:r>
             <w:r>
               <w:rPr>
@@ -1173,15 +1155,6 @@
               </w:rPr>
               <w:t>2013</w:t>
             </w:r>
-            <w:r>
-              <w:rPr>
-                <w:b/>
-                <w:sz w:val="24"/>
-                <w:szCs w:val="24"/>
-                <w:lang w:val="pt-BR"/>
-              </w:rPr>
-              <w:t xml:space="preserve">    </w:t>
-            </w:r>
           </w:p>
           <w:p>
             <w:pPr>
@@ -1406,9 +1379,9 @@
     </w:p>
     <w:tbl>
       <w:tblPr>
-        <w:tblStyle w:val="TableGrid"/>
+        <w:tblStyle w:val="Tabelacomgrade"/>
         <w:tblW w:w="0" w:type="auto"/>
-        <w:tblLook w:val="04A0" w:firstRow="1" w:lastRow="0" w:firstColumn="1" w:lastColumn="0" w:noHBand="0" w:noVBand="1"/>
+        <w:tblLook w:val="04A0"/>
       </w:tblPr>
       <w:tblGrid>
         <w:gridCol w:w="1809"/>
@@ -2062,8 +2035,8 @@
 </file>
 
 <file path=word/endnotes.xml><?xml version="1.0" encoding="utf-8"?>
-<w:endnotes xmlns:wpc="http://schemas.microsoft.com/office/word/2010/wordprocessingCanvas" xmlns:mc="http://schemas.openxmlformats.org/markup-compatibility/2006" xmlns:o="urn:schemas-microsoft-com:office:office" xmlns:r="http://schemas.openxmlformats.org/officeDocument/2006/relationships" xmlns:m="http://schemas.openxmlformats.org/officeDocument/2006/math" xmlns:v="urn:schemas-microsoft-com:vml" xmlns:wp14="http://schemas.microsoft.com/office/word/2010/wordprocessingDrawing" xmlns:wp="http://schemas.openxmlformats.org/drawingml/2006/wordprocessingDrawing" xmlns:w10="urn:schemas-microsoft-com:office:word" xmlns:w="http://schemas.openxmlformats.org/wordprocessingml/2006/main" xmlns:w14="http://schemas.microsoft.com/office/word/2010/wordml" xmlns:wpg="http://schemas.microsoft.com/office/word/2010/wordprocessingGroup" xmlns:wpi="http://schemas.microsoft.com/office/word/2010/wordprocessingInk" xmlns:wne="http://schemas.microsoft.com/office/word/2006/wordml" xmlns:wps="http://schemas.microsoft.com/office/word/2010/wordprocessingShape" mc:Ignorable="w14 wp14">
-  <w:endnote w:type="separator" w:id="-1">
+<w:endnotes xmlns:ve="http://schemas.openxmlformats.org/markup-compatibility/2006" xmlns:o="urn:schemas-microsoft-com:office:office" xmlns:r="http://schemas.openxmlformats.org/officeDocument/2006/relationships" xmlns:m="http://schemas.openxmlformats.org/officeDocument/2006/math" xmlns:v="urn:schemas-microsoft-com:vml" xmlns:wp="http://schemas.openxmlformats.org/drawingml/2006/wordprocessingDrawing" xmlns:w10="urn:schemas-microsoft-com:office:word" xmlns:w="http://schemas.openxmlformats.org/wordprocessingml/2006/main" xmlns:wne="http://schemas.microsoft.com/office/word/2006/wordml">
+  <w:endnote w:type="separator" w:id="0">
     <w:p>
       <w:pPr>
         <w:spacing w:line="240" w:lineRule="auto"/>
@@ -2073,7 +2046,7 @@
       </w:r>
     </w:p>
   </w:endnote>
-  <w:endnote w:type="continuationSeparator" w:id="0">
+  <w:endnote w:type="continuationSeparator" w:id="1">
     <w:p>
       <w:pPr>
         <w:spacing w:line="240" w:lineRule="auto"/>
@@ -2087,7 +2060,7 @@
 </file>
 
 <file path=word/footer1.xml><?xml version="1.0" encoding="utf-8"?>
-<w:ftr xmlns:wpc="http://schemas.microsoft.com/office/word/2010/wordprocessingCanvas" xmlns:mc="http://schemas.openxmlformats.org/markup-compatibility/2006" xmlns:o="urn:schemas-microsoft-com:office:office" xmlns:r="http://schemas.openxmlformats.org/officeDocument/2006/relationships" xmlns:m="http://schemas.openxmlformats.org/officeDocument/2006/math" xmlns:v="urn:schemas-microsoft-com:vml" xmlns:wp14="http://schemas.microsoft.com/office/word/2010/wordprocessingDrawing" xmlns:wp="http://schemas.openxmlformats.org/drawingml/2006/wordprocessingDrawing" xmlns:w10="urn:schemas-microsoft-com:office:word" xmlns:w="http://schemas.openxmlformats.org/wordprocessingml/2006/main" xmlns:w14="http://schemas.microsoft.com/office/word/2010/wordml" xmlns:wpg="http://schemas.microsoft.com/office/word/2010/wordprocessingGroup" xmlns:wpi="http://schemas.microsoft.com/office/word/2010/wordprocessingInk" xmlns:wne="http://schemas.microsoft.com/office/word/2006/wordml" xmlns:wps="http://schemas.microsoft.com/office/word/2010/wordprocessingShape" mc:Ignorable="w14 wp14">
+<w:ftr xmlns:ve="http://schemas.openxmlformats.org/markup-compatibility/2006" xmlns:o="urn:schemas-microsoft-com:office:office" xmlns:r="http://schemas.openxmlformats.org/officeDocument/2006/relationships" xmlns:m="http://schemas.openxmlformats.org/officeDocument/2006/math" xmlns:v="urn:schemas-microsoft-com:vml" xmlns:wp="http://schemas.openxmlformats.org/drawingml/2006/wordprocessingDrawing" xmlns:w10="urn:schemas-microsoft-com:office:word" xmlns:w="http://schemas.openxmlformats.org/wordprocessingml/2006/main" xmlns:wne="http://schemas.microsoft.com/office/word/2006/wordml">
   <w:tbl>
     <w:tblPr>
       <w:tblW w:w="0" w:type="auto"/>
@@ -2100,7 +2073,7 @@
         <w:insideV w:val="single" w:sz="6" w:space="0" w:color="auto"/>
       </w:tblBorders>
       <w:tblLayout w:type="fixed"/>
-      <w:tblLook w:val="0000" w:firstRow="0" w:lastRow="0" w:firstColumn="0" w:lastColumn="0" w:noHBand="0" w:noVBand="0"/>
+      <w:tblLook w:val="0000"/>
     </w:tblPr>
     <w:tblGrid>
       <w:gridCol w:w="3162"/>
@@ -2204,28 +2177,28 @@
           </w:r>
           <w:r>
             <w:rPr>
-              <w:rStyle w:val="PageNumber"/>
+              <w:rStyle w:val="Nmerodepgina"/>
               <w:lang w:val="pt-BR"/>
             </w:rPr>
             <w:fldChar w:fldCharType="begin"/>
           </w:r>
           <w:r>
             <w:rPr>
-              <w:rStyle w:val="PageNumber"/>
+              <w:rStyle w:val="Nmerodepgina"/>
               <w:lang w:val="pt-BR"/>
             </w:rPr>
             <w:instrText xml:space="preserve"> PAGE </w:instrText>
           </w:r>
           <w:r>
             <w:rPr>
-              <w:rStyle w:val="PageNumber"/>
+              <w:rStyle w:val="Nmerodepgina"/>
               <w:lang w:val="pt-BR"/>
             </w:rPr>
             <w:fldChar w:fldCharType="separate"/>
           </w:r>
           <w:r>
             <w:rPr>
-              <w:rStyle w:val="PageNumber"/>
+              <w:rStyle w:val="Nmerodepgina"/>
               <w:noProof/>
               <w:lang w:val="pt-BR"/>
             </w:rPr>
@@ -2233,48 +2206,34 @@
           </w:r>
           <w:r>
             <w:rPr>
-              <w:rStyle w:val="PageNumber"/>
+              <w:rStyle w:val="Nmerodepgina"/>
               <w:lang w:val="pt-BR"/>
             </w:rPr>
             <w:fldChar w:fldCharType="end"/>
           </w:r>
           <w:r>
             <w:rPr>
-              <w:rStyle w:val="PageNumber"/>
+              <w:rStyle w:val="Nmerodepgina"/>
               <w:lang w:val="pt-BR"/>
             </w:rPr>
             <w:t xml:space="preserve"> de </w:t>
           </w:r>
-          <w:r>
-            <w:fldChar w:fldCharType="begin"/>
-          </w:r>
-          <w:r>
-            <w:instrText xml:space="preserve"> NUMPAGES  \* MERGEFORMAT </w:instrText>
-          </w:r>
-          <w:r>
-            <w:fldChar w:fldCharType="separate"/>
-          </w:r>
-          <w:r>
-            <w:rPr>
-              <w:rStyle w:val="PageNumber"/>
-              <w:noProof/>
-            </w:rPr>
-            <w:t>1</w:t>
-          </w:r>
-          <w:r>
-            <w:rPr>
-              <w:rStyle w:val="PageNumber"/>
-              <w:noProof/>
-            </w:rPr>
-            <w:fldChar w:fldCharType="end"/>
-          </w:r>
+          <w:fldSimple w:instr=" NUMPAGES  \* MERGEFORMAT ">
+            <w:r>
+              <w:rPr>
+                <w:rStyle w:val="Nmerodepgina"/>
+                <w:noProof/>
+              </w:rPr>
+              <w:t>2</w:t>
+            </w:r>
+          </w:fldSimple>
         </w:p>
       </w:tc>
     </w:tr>
   </w:tbl>
   <w:p>
     <w:pPr>
-      <w:pStyle w:val="Footer"/>
+      <w:pStyle w:val="Rodap"/>
       <w:rPr>
         <w:lang w:val="pt-BR"/>
       </w:rPr>
@@ -2284,8 +2243,8 @@
 </file>
 
 <file path=word/footnotes.xml><?xml version="1.0" encoding="utf-8"?>
-<w:footnotes xmlns:wpc="http://schemas.microsoft.com/office/word/2010/wordprocessingCanvas" xmlns:mc="http://schemas.openxmlformats.org/markup-compatibility/2006" xmlns:o="urn:schemas-microsoft-com:office:office" xmlns:r="http://schemas.openxmlformats.org/officeDocument/2006/relationships" xmlns:m="http://schemas.openxmlformats.org/officeDocument/2006/math" xmlns:v="urn:schemas-microsoft-com:vml" xmlns:wp14="http://schemas.microsoft.com/office/word/2010/wordprocessingDrawing" xmlns:wp="http://schemas.openxmlformats.org/drawingml/2006/wordprocessingDrawing" xmlns:w10="urn:schemas-microsoft-com:office:word" xmlns:w="http://schemas.openxmlformats.org/wordprocessingml/2006/main" xmlns:w14="http://schemas.microsoft.com/office/word/2010/wordml" xmlns:wpg="http://schemas.microsoft.com/office/word/2010/wordprocessingGroup" xmlns:wpi="http://schemas.microsoft.com/office/word/2010/wordprocessingInk" xmlns:wne="http://schemas.microsoft.com/office/word/2006/wordml" xmlns:wps="http://schemas.microsoft.com/office/word/2010/wordprocessingShape" mc:Ignorable="w14 wp14">
-  <w:footnote w:type="separator" w:id="-1">
+<w:footnotes xmlns:ve="http://schemas.openxmlformats.org/markup-compatibility/2006" xmlns:o="urn:schemas-microsoft-com:office:office" xmlns:r="http://schemas.openxmlformats.org/officeDocument/2006/relationships" xmlns:m="http://schemas.openxmlformats.org/officeDocument/2006/math" xmlns:v="urn:schemas-microsoft-com:vml" xmlns:wp="http://schemas.openxmlformats.org/drawingml/2006/wordprocessingDrawing" xmlns:w10="urn:schemas-microsoft-com:office:word" xmlns:w="http://schemas.openxmlformats.org/wordprocessingml/2006/main" xmlns:wne="http://schemas.microsoft.com/office/word/2006/wordml">
+  <w:footnote w:type="separator" w:id="0">
     <w:p>
       <w:pPr>
         <w:spacing w:line="240" w:lineRule="auto"/>
@@ -2295,7 +2254,7 @@
       </w:r>
     </w:p>
   </w:footnote>
-  <w:footnote w:type="continuationSeparator" w:id="0">
+  <w:footnote w:type="continuationSeparator" w:id="1">
     <w:p>
       <w:pPr>
         <w:spacing w:line="240" w:lineRule="auto"/>
@@ -2309,10 +2268,10 @@
 </file>
 
 <file path=word/header1.xml><?xml version="1.0" encoding="utf-8"?>
-<w:hdr xmlns:wpc="http://schemas.microsoft.com/office/word/2010/wordprocessingCanvas" xmlns:mc="http://schemas.openxmlformats.org/markup-compatibility/2006" xmlns:o="urn:schemas-microsoft-com:office:office" xmlns:r="http://schemas.openxmlformats.org/officeDocument/2006/relationships" xmlns:m="http://schemas.openxmlformats.org/officeDocument/2006/math" xmlns:v="urn:schemas-microsoft-com:vml" xmlns:wp14="http://schemas.microsoft.com/office/word/2010/wordprocessingDrawing" xmlns:wp="http://schemas.openxmlformats.org/drawingml/2006/wordprocessingDrawing" xmlns:w10="urn:schemas-microsoft-com:office:word" xmlns:w="http://schemas.openxmlformats.org/wordprocessingml/2006/main" xmlns:w14="http://schemas.microsoft.com/office/word/2010/wordml" xmlns:wpg="http://schemas.microsoft.com/office/word/2010/wordprocessingGroup" xmlns:wpi="http://schemas.microsoft.com/office/word/2010/wordprocessingInk" xmlns:wne="http://schemas.microsoft.com/office/word/2006/wordml" xmlns:wps="http://schemas.microsoft.com/office/word/2010/wordprocessingShape" mc:Ignorable="w14 wp14">
+<w:hdr xmlns:ve="http://schemas.openxmlformats.org/markup-compatibility/2006" xmlns:o="urn:schemas-microsoft-com:office:office" xmlns:r="http://schemas.openxmlformats.org/officeDocument/2006/relationships" xmlns:m="http://schemas.openxmlformats.org/officeDocument/2006/math" xmlns:v="urn:schemas-microsoft-com:vml" xmlns:wp="http://schemas.openxmlformats.org/drawingml/2006/wordprocessingDrawing" xmlns:w10="urn:schemas-microsoft-com:office:word" xmlns:w="http://schemas.openxmlformats.org/wordprocessingml/2006/main" xmlns:wne="http://schemas.microsoft.com/office/word/2006/wordml">
   <w:p>
     <w:pPr>
-      <w:pStyle w:val="Header"/>
+      <w:pStyle w:val="Cabealho"/>
       <w:jc w:val="right"/>
     </w:pPr>
     <w:r>
@@ -2430,7 +2389,7 @@
 </file>
 
 <file path=word/numbering.xml><?xml version="1.0" encoding="utf-8"?>
-<w:numbering xmlns:wpc="http://schemas.microsoft.com/office/word/2010/wordprocessingCanvas" xmlns:mc="http://schemas.openxmlformats.org/markup-compatibility/2006" xmlns:o="urn:schemas-microsoft-com:office:office" xmlns:r="http://schemas.openxmlformats.org/officeDocument/2006/relationships" xmlns:m="http://schemas.openxmlformats.org/officeDocument/2006/math" xmlns:v="urn:schemas-microsoft-com:vml" xmlns:wp14="http://schemas.microsoft.com/office/word/2010/wordprocessingDrawing" xmlns:wp="http://schemas.openxmlformats.org/drawingml/2006/wordprocessingDrawing" xmlns:w10="urn:schemas-microsoft-com:office:word" xmlns:w="http://schemas.openxmlformats.org/wordprocessingml/2006/main" xmlns:w14="http://schemas.microsoft.com/office/word/2010/wordml" xmlns:wpg="http://schemas.microsoft.com/office/word/2010/wordprocessingGroup" xmlns:wpi="http://schemas.microsoft.com/office/word/2010/wordprocessingInk" xmlns:wne="http://schemas.microsoft.com/office/word/2006/wordml" xmlns:wps="http://schemas.microsoft.com/office/word/2010/wordprocessingShape" mc:Ignorable="w14 wp14">
+<w:numbering xmlns:ve="http://schemas.openxmlformats.org/markup-compatibility/2006" xmlns:o="urn:schemas-microsoft-com:office:office" xmlns:r="http://schemas.openxmlformats.org/officeDocument/2006/relationships" xmlns:m="http://schemas.openxmlformats.org/officeDocument/2006/math" xmlns:v="urn:schemas-microsoft-com:vml" xmlns:wp="http://schemas.openxmlformats.org/drawingml/2006/wordprocessingDrawing" xmlns:w10="urn:schemas-microsoft-com:office:word" xmlns:w="http://schemas.openxmlformats.org/wordprocessingml/2006/main" xmlns:wne="http://schemas.microsoft.com/office/word/2006/wordml">
   <w:abstractNum w:abstractNumId="0">
     <w:nsid w:val="FFFFFFFB"/>
     <w:multiLevelType w:val="multilevel"/>
@@ -6254,7 +6213,7 @@
 </file>
 
 <file path=word/styles.xml><?xml version="1.0" encoding="utf-8"?>
-<w:styles xmlns:mc="http://schemas.openxmlformats.org/markup-compatibility/2006" xmlns:r="http://schemas.openxmlformats.org/officeDocument/2006/relationships" xmlns:w="http://schemas.openxmlformats.org/wordprocessingml/2006/main" xmlns:w14="http://schemas.microsoft.com/office/word/2010/wordml" mc:Ignorable="w14">
+<w:styles xmlns:r="http://schemas.openxmlformats.org/officeDocument/2006/relationships" xmlns:w="http://schemas.openxmlformats.org/wordprocessingml/2006/main">
   <w:docDefaults>
     <w:rPrDefault>
       <w:rPr>
@@ -6406,6 +6365,7 @@
   <w:style w:type="paragraph" w:default="1" w:styleId="Normal">
     <w:name w:val="Normal"/>
     <w:qFormat/>
+    <w:rsid w:val="00842551"/>
     <w:pPr>
       <w:widowControl w:val="0"/>
       <w:autoSpaceDE w:val="0"/>
@@ -6417,11 +6377,12 @@
       <w:lang w:val="en-US" w:eastAsia="en-US"/>
     </w:rPr>
   </w:style>
-  <w:style w:type="paragraph" w:styleId="Heading1">
+  <w:style w:type="paragraph" w:styleId="Ttulo1">
     <w:name w:val="heading 1"/>
     <w:basedOn w:val="Normal"/>
     <w:next w:val="Normal"/>
     <w:qFormat/>
+    <w:rsid w:val="00842551"/>
     <w:pPr>
       <w:keepNext/>
       <w:spacing w:before="120" w:after="60"/>
@@ -6436,11 +6397,12 @@
       <w:szCs w:val="24"/>
     </w:rPr>
   </w:style>
-  <w:style w:type="paragraph" w:styleId="Heading2">
+  <w:style w:type="paragraph" w:styleId="Ttulo2">
     <w:name w:val="heading 2"/>
-    <w:basedOn w:val="Heading1"/>
+    <w:basedOn w:val="Ttulo1"/>
     <w:next w:val="Normal"/>
     <w:qFormat/>
+    <w:rsid w:val="00842551"/>
     <w:pPr>
       <w:numPr>
         <w:ilvl w:val="1"/>
@@ -6453,11 +6415,12 @@
       <w:szCs w:val="20"/>
     </w:rPr>
   </w:style>
-  <w:style w:type="paragraph" w:styleId="Heading3">
+  <w:style w:type="paragraph" w:styleId="Ttulo3">
     <w:name w:val="heading 3"/>
-    <w:basedOn w:val="Heading1"/>
+    <w:basedOn w:val="Ttulo1"/>
     <w:next w:val="Normal"/>
     <w:qFormat/>
+    <w:rsid w:val="00842551"/>
     <w:pPr>
       <w:numPr>
         <w:ilvl w:val="2"/>
@@ -6474,11 +6437,12 @@
       <w:szCs w:val="20"/>
     </w:rPr>
   </w:style>
-  <w:style w:type="paragraph" w:styleId="Heading4">
+  <w:style w:type="paragraph" w:styleId="Ttulo4">
     <w:name w:val="heading 4"/>
-    <w:basedOn w:val="Heading1"/>
+    <w:basedOn w:val="Ttulo1"/>
     <w:next w:val="Normal"/>
     <w:qFormat/>
+    <w:rsid w:val="00842551"/>
     <w:pPr>
       <w:numPr>
         <w:ilvl w:val="3"/>
@@ -6493,11 +6457,12 @@
       <w:szCs w:val="20"/>
     </w:rPr>
   </w:style>
-  <w:style w:type="paragraph" w:styleId="Heading5">
+  <w:style w:type="paragraph" w:styleId="Ttulo5">
     <w:name w:val="heading 5"/>
     <w:basedOn w:val="Normal"/>
     <w:next w:val="Normal"/>
     <w:qFormat/>
+    <w:rsid w:val="00842551"/>
     <w:pPr>
       <w:spacing w:before="240" w:after="60"/>
       <w:ind w:left="2880"/>
@@ -6508,11 +6473,12 @@
       <w:szCs w:val="22"/>
     </w:rPr>
   </w:style>
-  <w:style w:type="paragraph" w:styleId="Heading6">
+  <w:style w:type="paragraph" w:styleId="Ttulo6">
     <w:name w:val="heading 6"/>
     <w:basedOn w:val="Normal"/>
     <w:next w:val="Normal"/>
     <w:qFormat/>
+    <w:rsid w:val="00842551"/>
     <w:pPr>
       <w:spacing w:before="240" w:after="60"/>
       <w:ind w:left="2880"/>
@@ -6525,22 +6491,24 @@
       <w:szCs w:val="22"/>
     </w:rPr>
   </w:style>
-  <w:style w:type="paragraph" w:styleId="Heading7">
+  <w:style w:type="paragraph" w:styleId="Ttulo7">
     <w:name w:val="heading 7"/>
     <w:basedOn w:val="Normal"/>
     <w:next w:val="Normal"/>
     <w:qFormat/>
+    <w:rsid w:val="00842551"/>
     <w:pPr>
       <w:spacing w:before="240" w:after="60"/>
       <w:ind w:left="2880"/>
       <w:outlineLvl w:val="6"/>
     </w:pPr>
   </w:style>
-  <w:style w:type="paragraph" w:styleId="Heading8">
+  <w:style w:type="paragraph" w:styleId="Ttulo8">
     <w:name w:val="heading 8"/>
     <w:basedOn w:val="Normal"/>
     <w:next w:val="Normal"/>
     <w:qFormat/>
+    <w:rsid w:val="00842551"/>
     <w:pPr>
       <w:spacing w:before="240" w:after="60"/>
       <w:ind w:left="2880"/>
@@ -6551,11 +6519,12 @@
       <w:iCs/>
     </w:rPr>
   </w:style>
-  <w:style w:type="paragraph" w:styleId="Heading9">
+  <w:style w:type="paragraph" w:styleId="Ttulo9">
     <w:name w:val="heading 9"/>
     <w:basedOn w:val="Normal"/>
     <w:next w:val="Normal"/>
     <w:qFormat/>
+    <w:rsid w:val="00842551"/>
     <w:pPr>
       <w:spacing w:before="240" w:after="60"/>
       <w:ind w:left="2880"/>
@@ -6570,17 +6539,18 @@
       <w:szCs w:val="18"/>
     </w:rPr>
   </w:style>
-  <w:style w:type="character" w:default="1" w:styleId="DefaultParagraphFont">
+  <w:style w:type="character" w:default="1" w:styleId="Fontepargpadro">
     <w:name w:val="Default Paragraph Font"/>
     <w:uiPriority w:val="1"/>
     <w:semiHidden/>
     <w:unhideWhenUsed/>
   </w:style>
-  <w:style w:type="table" w:default="1" w:styleId="TableNormal">
+  <w:style w:type="table" w:default="1" w:styleId="Tabelanormal">
     <w:name w:val="Normal Table"/>
     <w:uiPriority w:val="99"/>
     <w:semiHidden/>
     <w:unhideWhenUsed/>
+    <w:qFormat/>
     <w:tblPr>
       <w:tblInd w:w="0" w:type="dxa"/>
       <w:tblCellMar>
@@ -6591,7 +6561,7 @@
       </w:tblCellMar>
     </w:tblPr>
   </w:style>
-  <w:style w:type="numbering" w:default="1" w:styleId="NoList">
+  <w:style w:type="numbering" w:default="1" w:styleId="Semlista">
     <w:name w:val="No List"/>
     <w:uiPriority w:val="99"/>
     <w:semiHidden/>
@@ -6600,6 +6570,7 @@
   <w:style w:type="paragraph" w:customStyle="1" w:styleId="Paragraph2">
     <w:name w:val="Paragraph2"/>
     <w:basedOn w:val="Normal"/>
+    <w:rsid w:val="00842551"/>
     <w:pPr>
       <w:spacing w:before="80"/>
       <w:ind w:left="720"/>
@@ -6610,11 +6581,12 @@
       <w:lang w:val="en-AU"/>
     </w:rPr>
   </w:style>
-  <w:style w:type="paragraph" w:styleId="Title">
+  <w:style w:type="paragraph" w:styleId="Ttulo">
     <w:name w:val="Title"/>
     <w:basedOn w:val="Normal"/>
     <w:next w:val="Normal"/>
     <w:qFormat/>
+    <w:rsid w:val="00842551"/>
     <w:pPr>
       <w:spacing w:line="240" w:lineRule="auto"/>
       <w:jc w:val="center"/>
@@ -6627,10 +6599,11 @@
       <w:szCs w:val="36"/>
     </w:rPr>
   </w:style>
-  <w:style w:type="paragraph" w:styleId="Subtitle">
+  <w:style w:type="paragraph" w:styleId="Subttulo">
     <w:name w:val="Subtitle"/>
     <w:basedOn w:val="Normal"/>
     <w:qFormat/>
+    <w:rsid w:val="00842551"/>
     <w:pPr>
       <w:spacing w:after="60"/>
       <w:jc w:val="center"/>
@@ -6644,20 +6617,22 @@
       <w:lang w:val="en-AU"/>
     </w:rPr>
   </w:style>
-  <w:style w:type="paragraph" w:styleId="NormalIndent">
+  <w:style w:type="paragraph" w:styleId="Recuonormal">
     <w:name w:val="Normal Indent"/>
     <w:basedOn w:val="Normal"/>
     <w:semiHidden/>
+    <w:rsid w:val="00842551"/>
     <w:pPr>
       <w:ind w:left="900" w:hanging="900"/>
     </w:pPr>
   </w:style>
-  <w:style w:type="paragraph" w:styleId="TOC1">
+  <w:style w:type="paragraph" w:styleId="Sumrio1">
     <w:name w:val="toc 1"/>
     <w:basedOn w:val="Normal"/>
     <w:next w:val="Normal"/>
     <w:autoRedefine/>
     <w:semiHidden/>
+    <w:rsid w:val="00842551"/>
     <w:pPr>
       <w:spacing w:before="240" w:after="120"/>
     </w:pPr>
@@ -6666,12 +6641,13 @@
       <w:bCs/>
     </w:rPr>
   </w:style>
-  <w:style w:type="paragraph" w:styleId="TOC2">
+  <w:style w:type="paragraph" w:styleId="Sumrio2">
     <w:name w:val="toc 2"/>
     <w:basedOn w:val="Normal"/>
     <w:next w:val="Normal"/>
     <w:autoRedefine/>
     <w:semiHidden/>
+    <w:rsid w:val="00842551"/>
     <w:pPr>
       <w:spacing w:before="120"/>
       <w:ind w:left="200"/>
@@ -6681,20 +6657,22 @@
       <w:iCs/>
     </w:rPr>
   </w:style>
-  <w:style w:type="paragraph" w:styleId="TOC3">
+  <w:style w:type="paragraph" w:styleId="Sumrio3">
     <w:name w:val="toc 3"/>
     <w:basedOn w:val="Normal"/>
     <w:next w:val="Normal"/>
     <w:autoRedefine/>
     <w:semiHidden/>
+    <w:rsid w:val="00842551"/>
     <w:pPr>
       <w:ind w:left="400"/>
     </w:pPr>
   </w:style>
-  <w:style w:type="paragraph" w:styleId="Header">
+  <w:style w:type="paragraph" w:styleId="Cabealho">
     <w:name w:val="header"/>
     <w:basedOn w:val="Normal"/>
     <w:semiHidden/>
+    <w:rsid w:val="00842551"/>
     <w:pPr>
       <w:tabs>
         <w:tab w:val="center" w:pos="4320"/>
@@ -6702,10 +6680,11 @@
       </w:tabs>
     </w:pPr>
   </w:style>
-  <w:style w:type="paragraph" w:styleId="Footer">
+  <w:style w:type="paragraph" w:styleId="Rodap">
     <w:name w:val="footer"/>
     <w:basedOn w:val="Normal"/>
     <w:semiHidden/>
+    <w:rsid w:val="00842551"/>
     <w:pPr>
       <w:tabs>
         <w:tab w:val="center" w:pos="4320"/>
@@ -6713,23 +6692,26 @@
       </w:tabs>
     </w:pPr>
   </w:style>
-  <w:style w:type="character" w:styleId="PageNumber">
+  <w:style w:type="character" w:styleId="Nmerodepgina">
     <w:name w:val="page number"/>
-    <w:basedOn w:val="DefaultParagraphFont"/>
+    <w:basedOn w:val="Fontepargpadro"/>
     <w:semiHidden/>
+    <w:rsid w:val="00842551"/>
   </w:style>
   <w:style w:type="paragraph" w:customStyle="1" w:styleId="Tabletext">
     <w:name w:val="Tabletext"/>
     <w:basedOn w:val="Normal"/>
+    <w:rsid w:val="00842551"/>
     <w:pPr>
       <w:keepLines/>
       <w:spacing w:after="120"/>
     </w:pPr>
   </w:style>
-  <w:style w:type="paragraph" w:styleId="BodyText">
+  <w:style w:type="paragraph" w:styleId="Corpodetexto">
     <w:name w:val="Body Text"/>
     <w:basedOn w:val="Normal"/>
     <w:semiHidden/>
+    <w:rsid w:val="00842551"/>
     <w:pPr>
       <w:keepLines/>
       <w:spacing w:after="120"/>
@@ -6739,6 +6721,7 @@
   <w:style w:type="paragraph" w:customStyle="1" w:styleId="Blockquote">
     <w:name w:val="Blockquote"/>
     <w:basedOn w:val="Normal"/>
+    <w:rsid w:val="00842551"/>
     <w:pPr>
       <w:widowControl/>
       <w:spacing w:before="100" w:after="100" w:line="240" w:lineRule="auto"/>
@@ -6753,6 +6736,7 @@
   <w:style w:type="paragraph" w:customStyle="1" w:styleId="Bullet1">
     <w:name w:val="Bullet1"/>
     <w:basedOn w:val="Normal"/>
+    <w:rsid w:val="00842551"/>
     <w:pPr>
       <w:ind w:left="720" w:hanging="432"/>
     </w:pPr>
@@ -6760,6 +6744,7 @@
   <w:style w:type="paragraph" w:customStyle="1" w:styleId="Bullet2">
     <w:name w:val="Bullet2"/>
     <w:basedOn w:val="Normal"/>
+    <w:rsid w:val="00842551"/>
     <w:pPr>
       <w:ind w:left="1440" w:hanging="360"/>
     </w:pPr>
@@ -6767,28 +6752,31 @@
       <w:color w:val="000080"/>
     </w:rPr>
   </w:style>
-  <w:style w:type="paragraph" w:styleId="DocumentMap">
+  <w:style w:type="paragraph" w:styleId="MapadoDocumento">
     <w:name w:val="Document Map"/>
     <w:basedOn w:val="Normal"/>
     <w:semiHidden/>
+    <w:rsid w:val="00842551"/>
     <w:pPr>
       <w:shd w:val="clear" w:color="auto" w:fill="000080"/>
     </w:pPr>
   </w:style>
-  <w:style w:type="character" w:styleId="FootnoteReference">
+  <w:style w:type="character" w:styleId="Refdenotaderodap">
     <w:name w:val="footnote reference"/>
-    <w:basedOn w:val="DefaultParagraphFont"/>
+    <w:basedOn w:val="Fontepargpadro"/>
     <w:semiHidden/>
+    <w:rsid w:val="00842551"/>
     <w:rPr>
       <w:sz w:val="20"/>
       <w:szCs w:val="20"/>
       <w:vertAlign w:val="superscript"/>
     </w:rPr>
   </w:style>
-  <w:style w:type="paragraph" w:styleId="FootnoteText">
+  <w:style w:type="paragraph" w:styleId="Textodenotaderodap">
     <w:name w:val="footnote text"/>
     <w:basedOn w:val="Normal"/>
     <w:semiHidden/>
+    <w:rsid w:val="00842551"/>
     <w:pPr>
       <w:keepNext/>
       <w:keepLines/>
@@ -6806,6 +6794,7 @@
   <w:style w:type="paragraph" w:customStyle="1" w:styleId="MainTitle">
     <w:name w:val="Main Title"/>
     <w:basedOn w:val="Normal"/>
+    <w:rsid w:val="00842551"/>
     <w:pPr>
       <w:spacing w:before="480" w:after="60" w:line="240" w:lineRule="auto"/>
       <w:jc w:val="center"/>
@@ -6822,6 +6811,7 @@
   <w:style w:type="paragraph" w:customStyle="1" w:styleId="Paragraph1">
     <w:name w:val="Paragraph1"/>
     <w:basedOn w:val="Normal"/>
+    <w:rsid w:val="00842551"/>
     <w:pPr>
       <w:spacing w:before="80" w:line="240" w:lineRule="auto"/>
       <w:jc w:val="both"/>
@@ -6830,6 +6820,7 @@
   <w:style w:type="paragraph" w:customStyle="1" w:styleId="Paragraph3">
     <w:name w:val="Paragraph3"/>
     <w:basedOn w:val="Normal"/>
+    <w:rsid w:val="00842551"/>
     <w:pPr>
       <w:spacing w:before="80" w:line="240" w:lineRule="auto"/>
       <w:ind w:left="1530"/>
@@ -6839,76 +6830,84 @@
   <w:style w:type="paragraph" w:customStyle="1" w:styleId="Paragraph4">
     <w:name w:val="Paragraph4"/>
     <w:basedOn w:val="Normal"/>
+    <w:rsid w:val="00842551"/>
     <w:pPr>
       <w:spacing w:before="80" w:line="240" w:lineRule="auto"/>
       <w:ind w:left="2250"/>
       <w:jc w:val="both"/>
     </w:pPr>
   </w:style>
-  <w:style w:type="paragraph" w:styleId="TOC4">
+  <w:style w:type="paragraph" w:styleId="Sumrio4">
     <w:name w:val="toc 4"/>
     <w:basedOn w:val="Normal"/>
     <w:next w:val="Normal"/>
     <w:autoRedefine/>
     <w:semiHidden/>
+    <w:rsid w:val="00842551"/>
     <w:pPr>
       <w:ind w:left="600"/>
     </w:pPr>
   </w:style>
-  <w:style w:type="paragraph" w:styleId="TOC5">
+  <w:style w:type="paragraph" w:styleId="Sumrio5">
     <w:name w:val="toc 5"/>
     <w:basedOn w:val="Normal"/>
     <w:next w:val="Normal"/>
     <w:autoRedefine/>
     <w:semiHidden/>
+    <w:rsid w:val="00842551"/>
     <w:pPr>
       <w:ind w:left="800"/>
     </w:pPr>
   </w:style>
-  <w:style w:type="paragraph" w:styleId="TOC6">
+  <w:style w:type="paragraph" w:styleId="Sumrio6">
     <w:name w:val="toc 6"/>
     <w:basedOn w:val="Normal"/>
     <w:next w:val="Normal"/>
     <w:autoRedefine/>
     <w:semiHidden/>
+    <w:rsid w:val="00842551"/>
     <w:pPr>
       <w:ind w:left="1000"/>
     </w:pPr>
   </w:style>
-  <w:style w:type="paragraph" w:styleId="TOC7">
+  <w:style w:type="paragraph" w:styleId="Sumrio7">
     <w:name w:val="toc 7"/>
     <w:basedOn w:val="Normal"/>
     <w:next w:val="Normal"/>
     <w:autoRedefine/>
     <w:semiHidden/>
+    <w:rsid w:val="00842551"/>
     <w:pPr>
       <w:ind w:left="1200"/>
     </w:pPr>
   </w:style>
-  <w:style w:type="paragraph" w:styleId="TOC8">
+  <w:style w:type="paragraph" w:styleId="Sumrio8">
     <w:name w:val="toc 8"/>
     <w:basedOn w:val="Normal"/>
     <w:next w:val="Normal"/>
     <w:autoRedefine/>
     <w:semiHidden/>
+    <w:rsid w:val="00842551"/>
     <w:pPr>
       <w:ind w:left="1400"/>
     </w:pPr>
   </w:style>
-  <w:style w:type="paragraph" w:styleId="TOC9">
+  <w:style w:type="paragraph" w:styleId="Sumrio9">
     <w:name w:val="toc 9"/>
     <w:basedOn w:val="Normal"/>
     <w:next w:val="Normal"/>
     <w:autoRedefine/>
     <w:semiHidden/>
+    <w:rsid w:val="00842551"/>
     <w:pPr>
       <w:ind w:left="1600"/>
     </w:pPr>
   </w:style>
-  <w:style w:type="paragraph" w:styleId="BodyTextIndent">
+  <w:style w:type="paragraph" w:styleId="Recuodecorpodetexto">
     <w:name w:val="Body Text Indent"/>
     <w:basedOn w:val="Normal"/>
     <w:semiHidden/>
+    <w:rsid w:val="00842551"/>
     <w:pPr>
       <w:ind w:left="720"/>
     </w:pPr>
@@ -6922,6 +6921,7 @@
   <w:style w:type="paragraph" w:customStyle="1" w:styleId="Body">
     <w:name w:val="Body"/>
     <w:basedOn w:val="Normal"/>
+    <w:rsid w:val="00842551"/>
     <w:pPr>
       <w:widowControl/>
       <w:spacing w:before="120" w:line="240" w:lineRule="auto"/>
@@ -6931,6 +6931,7 @@
   <w:style w:type="paragraph" w:customStyle="1" w:styleId="Bullet">
     <w:name w:val="Bullet"/>
     <w:basedOn w:val="Normal"/>
+    <w:rsid w:val="00842551"/>
     <w:pPr>
       <w:widowControl/>
       <w:tabs>
@@ -6944,8 +6945,9 @@
   <w:style w:type="paragraph" w:customStyle="1" w:styleId="InfoBlue">
     <w:name w:val="InfoBlue"/>
     <w:basedOn w:val="Normal"/>
-    <w:next w:val="BodyText"/>
+    <w:next w:val="Corpodetexto"/>
     <w:autoRedefine/>
+    <w:rsid w:val="00842551"/>
     <w:pPr>
       <w:spacing w:after="120"/>
       <w:ind w:left="720"/>
@@ -6958,8 +6960,9 @@
   </w:style>
   <w:style w:type="character" w:styleId="Hyperlink">
     <w:name w:val="Hyperlink"/>
-    <w:basedOn w:val="DefaultParagraphFont"/>
+    <w:basedOn w:val="Fontepargpadro"/>
     <w:semiHidden/>
+    <w:rsid w:val="00842551"/>
     <w:rPr>
       <w:color w:val="0000FF"/>
       <w:u w:val="single"/>
@@ -6969,6 +6972,7 @@
     <w:name w:val="Normal (Web)"/>
     <w:basedOn w:val="Normal"/>
     <w:semiHidden/>
+    <w:rsid w:val="00842551"/>
     <w:pPr>
       <w:widowControl/>
       <w:spacing w:before="100" w:after="100" w:line="240" w:lineRule="auto"/>
@@ -6978,10 +6982,11 @@
       <w:szCs w:val="24"/>
     </w:rPr>
   </w:style>
-  <w:style w:type="character" w:styleId="Strong">
+  <w:style w:type="character" w:styleId="Forte">
     <w:name w:val="Strong"/>
-    <w:basedOn w:val="DefaultParagraphFont"/>
+    <w:basedOn w:val="Fontepargpadro"/>
     <w:qFormat/>
+    <w:rsid w:val="00842551"/>
     <w:rPr>
       <w:b/>
       <w:bCs/>
@@ -6990,6 +6995,7 @@
   <w:style w:type="paragraph" w:customStyle="1" w:styleId="infoblue0">
     <w:name w:val="infoblue"/>
     <w:basedOn w:val="Normal"/>
+    <w:rsid w:val="00842551"/>
     <w:pPr>
       <w:widowControl/>
       <w:spacing w:after="120"/>
@@ -7001,10 +7007,11 @@
       <w:color w:val="0000FF"/>
     </w:rPr>
   </w:style>
-  <w:style w:type="character" w:styleId="FollowedHyperlink">
+  <w:style w:type="character" w:styleId="HiperlinkVisitado">
     <w:name w:val="FollowedHyperlink"/>
-    <w:basedOn w:val="DefaultParagraphFont"/>
+    <w:basedOn w:val="Fontepargpadro"/>
     <w:semiHidden/>
+    <w:rsid w:val="00842551"/>
     <w:rPr>
       <w:color w:val="800080"/>
       <w:u w:val="single"/>
@@ -7012,11 +7019,13 @@
   </w:style>
   <w:style w:type="character" w:customStyle="1" w:styleId="tw4winNone">
     <w:name w:val="tw4winNone"/>
-    <w:basedOn w:val="DefaultParagraphFont"/>
+    <w:basedOn w:val="Fontepargpadro"/>
+    <w:rsid w:val="00842551"/>
   </w:style>
   <w:style w:type="character" w:customStyle="1" w:styleId="tw4winExternal">
     <w:name w:val="tw4winExternal"/>
-    <w:basedOn w:val="DefaultParagraphFont"/>
+    <w:basedOn w:val="Fontepargpadro"/>
+    <w:rsid w:val="00842551"/>
     <w:rPr>
       <w:rFonts w:ascii="Courier New" w:hAnsi="Courier New"/>
       <w:noProof/>
@@ -7025,7 +7034,8 @@
   </w:style>
   <w:style w:type="character" w:customStyle="1" w:styleId="tw4winInternal">
     <w:name w:val="tw4winInternal"/>
-    <w:basedOn w:val="DefaultParagraphFont"/>
+    <w:basedOn w:val="Fontepargpadro"/>
+    <w:rsid w:val="00842551"/>
     <w:rPr>
       <w:rFonts w:ascii="Courier New" w:hAnsi="Courier New"/>
       <w:noProof/>
@@ -7034,6 +7044,7 @@
   </w:style>
   <w:style w:type="character" w:customStyle="1" w:styleId="tw4winMark">
     <w:name w:val="tw4winMark"/>
+    <w:rsid w:val="00842551"/>
     <w:rPr>
       <w:rFonts w:ascii="Courier New" w:hAnsi="Courier New"/>
       <w:vanish/>
@@ -7045,6 +7056,7 @@
   </w:style>
   <w:style w:type="character" w:customStyle="1" w:styleId="tw4winError">
     <w:name w:val="tw4winError"/>
+    <w:rsid w:val="00842551"/>
     <w:rPr>
       <w:rFonts w:ascii="Courier New" w:hAnsi="Courier New"/>
       <w:color w:val="00FF00"/>
@@ -7054,12 +7066,14 @@
   </w:style>
   <w:style w:type="character" w:customStyle="1" w:styleId="tw4winTerm">
     <w:name w:val="tw4winTerm"/>
+    <w:rsid w:val="00842551"/>
     <w:rPr>
       <w:color w:val="0000FF"/>
     </w:rPr>
   </w:style>
   <w:style w:type="character" w:customStyle="1" w:styleId="tw4winPopup">
     <w:name w:val="tw4winPopup"/>
+    <w:rsid w:val="00842551"/>
     <w:rPr>
       <w:rFonts w:ascii="Courier New" w:hAnsi="Courier New"/>
       <w:noProof/>
@@ -7068,6 +7082,7 @@
   </w:style>
   <w:style w:type="character" w:customStyle="1" w:styleId="tw4winJump">
     <w:name w:val="tw4winJump"/>
+    <w:rsid w:val="00842551"/>
     <w:rPr>
       <w:rFonts w:ascii="Courier New" w:hAnsi="Courier New"/>
       <w:noProof/>
@@ -7076,16 +7091,17 @@
   </w:style>
   <w:style w:type="character" w:customStyle="1" w:styleId="DONOTTRANSLATE">
     <w:name w:val="DO_NOT_TRANSLATE"/>
+    <w:rsid w:val="00842551"/>
     <w:rPr>
       <w:rFonts w:ascii="Courier New" w:hAnsi="Courier New"/>
       <w:noProof/>
       <w:color w:val="800000"/>
     </w:rPr>
   </w:style>
-  <w:style w:type="paragraph" w:styleId="BalloonText">
+  <w:style w:type="paragraph" w:styleId="Textodebalo">
     <w:name w:val="Balloon Text"/>
     <w:basedOn w:val="Normal"/>
-    <w:link w:val="BalloonTextChar"/>
+    <w:link w:val="TextodebaloChar"/>
     <w:uiPriority w:val="99"/>
     <w:semiHidden/>
     <w:unhideWhenUsed/>
@@ -7099,10 +7115,10 @@
       <w:szCs w:val="16"/>
     </w:rPr>
   </w:style>
-  <w:style w:type="character" w:customStyle="1" w:styleId="BalloonTextChar">
-    <w:name w:val="Balloon Text Char"/>
-    <w:basedOn w:val="DefaultParagraphFont"/>
-    <w:link w:val="BalloonText"/>
+  <w:style w:type="character" w:customStyle="1" w:styleId="TextodebaloChar">
+    <w:name w:val="Texto de balão Char"/>
+    <w:basedOn w:val="Fontepargpadro"/>
+    <w:link w:val="Textodebalo"/>
     <w:uiPriority w:val="99"/>
     <w:semiHidden/>
     <w:rsid w:val="00B22F24"/>
@@ -7114,9 +7130,9 @@
       <w:lang w:val="en-US" w:eastAsia="en-US"/>
     </w:rPr>
   </w:style>
-  <w:style w:type="table" w:styleId="TableGrid">
+  <w:style w:type="table" w:styleId="Tabelacomgrade">
     <w:name w:val="Table Grid"/>
-    <w:basedOn w:val="TableNormal"/>
+    <w:basedOn w:val="Tabelanormal"/>
     <w:uiPriority w:val="59"/>
     <w:rsid w:val="001926AE"/>
     <w:tblPr>
@@ -8310,4 +8326,16 @@
   <a:objectDefaults/>
   <a:extraClrSchemeLst/>
 </a:theme>
+</file>
+
+<file path=customXml/item1.xml><?xml version="1.0" encoding="utf-8"?>
+<b:Sources xmlns:b="http://schemas.openxmlformats.org/officeDocument/2006/bibliography" xmlns="http://schemas.openxmlformats.org/officeDocument/2006/bibliography" SelectedStyle="\APA.XSL" StyleName="APA"/>
+</file>
+
+<file path=customXml/itemProps1.xml><?xml version="1.0" encoding="utf-8"?>
+<ds:datastoreItem xmlns:ds="http://schemas.openxmlformats.org/officeDocument/2006/customXml" ds:itemID="{F3F41074-50AF-48DC-B74F-14B4CAC2FB80}">
+  <ds:schemaRefs>
+    <ds:schemaRef ds:uri="http://schemas.openxmlformats.org/officeDocument/2006/bibliography"/>
+  </ds:schemaRefs>
+</ds:datastoreItem>
 </file>
</xml_diff>